<commit_message>
Excluido itens repetidos e algumas incrementos na documentação
</commit_message>
<xml_diff>
--- a/PTCC/Enviados/INTRODUCAO.docx
+++ b/PTCC/Enviados/INTRODUCAO.docx
@@ -1781,10 +1781,8 @@
         <w:lastRenderedPageBreak/>
         <w:t>INTRODUÇÃO</w:t>
       </w:r>
-      <w:bookmarkStart w:id="2" w:name="_GoBack"/>
       <w:bookmarkEnd w:id="0"/>
       <w:bookmarkEnd w:id="1"/>
-      <w:bookmarkEnd w:id="2"/>
     </w:p>
     <w:p>
       <w:pPr>
@@ -1860,13 +1858,13 @@
         <w:rPr>
           <w:rFonts w:ascii="Arial" w:hAnsi="Arial" w:cs="Arial"/>
         </w:rPr>
-        <w:t>s</w:t>
-      </w:r>
-      <w:r>
-        <w:rPr>
-          <w:rFonts w:ascii="Arial" w:hAnsi="Arial" w:cs="Arial"/>
-        </w:rPr>
-        <w:t xml:space="preserve"> cálculos </w:t>
+        <w:t xml:space="preserve"> cálculo</w:t>
+      </w:r>
+      <w:r>
+        <w:rPr>
+          <w:rFonts w:ascii="Arial" w:hAnsi="Arial" w:cs="Arial"/>
+        </w:rPr>
+        <w:t xml:space="preserve"> </w:t>
       </w:r>
       <w:r>
         <w:rPr>
@@ -1878,7 +1876,7 @@
         <w:rPr>
           <w:rFonts w:ascii="Arial" w:hAnsi="Arial" w:cs="Arial"/>
         </w:rPr>
-        <w:t xml:space="preserve"> como gastos de gasolina e </w:t>
+        <w:t xml:space="preserve"> como gasto de gasolina e </w:t>
       </w:r>
       <w:r>
         <w:rPr>
@@ -1890,13 +1888,27 @@
         <w:rPr>
           <w:rFonts w:ascii="Arial" w:hAnsi="Arial" w:cs="Arial"/>
         </w:rPr>
-        <w:t xml:space="preserve">com cálculos </w:t>
-      </w:r>
-      <w:r>
-        <w:rPr>
-          <w:rFonts w:ascii="Arial" w:hAnsi="Arial" w:cs="Arial"/>
-        </w:rPr>
-        <w:t xml:space="preserve">de gastos locais tais como </w:t>
+        <w:t>com cálculo</w:t>
+      </w:r>
+      <w:r>
+        <w:rPr>
+          <w:rFonts w:ascii="Arial" w:hAnsi="Arial" w:cs="Arial"/>
+        </w:rPr>
+        <w:t xml:space="preserve"> </w:t>
+      </w:r>
+      <w:r>
+        <w:rPr>
+          <w:rFonts w:ascii="Arial" w:hAnsi="Arial" w:cs="Arial"/>
+        </w:rPr>
+        <w:t>de gastos locais tais como</w:t>
+      </w:r>
+      <w:bookmarkStart w:id="2" w:name="_GoBack"/>
+      <w:bookmarkEnd w:id="2"/>
+      <w:r>
+        <w:rPr>
+          <w:rFonts w:ascii="Arial" w:hAnsi="Arial" w:cs="Arial"/>
+        </w:rPr>
+        <w:t xml:space="preserve"> </w:t>
       </w:r>
       <w:r>
         <w:rPr>
@@ -2067,7 +2079,7 @@
           <w:rPr>
             <w:noProof/>
           </w:rPr>
-          <w:t>5</w:t>
+          <w:t>4</w:t>
         </w:r>
         <w:r>
           <w:fldChar w:fldCharType="end"/>
@@ -2933,7 +2945,7 @@
 </file>
 
 <file path=customXml/itemProps1.xml><?xml version="1.0" encoding="utf-8"?>
-<ds:datastoreItem xmlns:ds="http://schemas.openxmlformats.org/officeDocument/2006/customXml" ds:itemID="{39F24400-7BF2-4BB3-9D6C-2049C08578D5}">
+<ds:datastoreItem xmlns:ds="http://schemas.openxmlformats.org/officeDocument/2006/customXml" ds:itemID="{069E69BF-F783-442D-BF94-86FD35633663}">
   <ds:schemaRefs>
     <ds:schemaRef ds:uri="http://schemas.openxmlformats.org/officeDocument/2006/bibliography"/>
   </ds:schemaRefs>

</xml_diff>